<commit_message>
Exhuast Heat Template completed
</commit_message>
<xml_diff>
--- a/Compressor/Exhuast Heat/template.docx
+++ b/Compressor/Exhuast Heat/template.docx
@@ -52,7 +52,7 @@
           <w:bCs/>
           <w:szCs w:val="22"/>
         </w:rPr>
-        <w:t>1</w:t>
+        <w:t>${AR}</w:t>
       </w:r>
       <w:r>
         <w:rPr>
@@ -130,9 +130,8 @@
         <w:rPr>
           <w:b w:val="0"/>
           <w:bCs w:val="0"/>
-          <w:highlight w:val="cyan"/>
-        </w:rPr>
-        <w:t>200</w:t>
+        </w:rPr>
+        <w:t>${HP}</w:t>
       </w:r>
       <w:r>
         <w:rPr>
@@ -167,7 +166,23 @@
           <w:b w:val="0"/>
           <w:bCs w:val="0"/>
         </w:rPr>
-        <w:t>save in heating costs during the winter</w:t>
+        <w:t xml:space="preserve">save </w:t>
+      </w:r>
+      <w:proofErr w:type="gramStart"/>
+      <w:r>
+        <w:rPr>
+          <w:b w:val="0"/>
+          <w:bCs w:val="0"/>
+        </w:rPr>
+        <w:t>in</w:t>
+      </w:r>
+      <w:proofErr w:type="gramEnd"/>
+      <w:r>
+        <w:rPr>
+          <w:b w:val="0"/>
+          <w:bCs w:val="0"/>
+        </w:rPr>
+        <w:t xml:space="preserve"> heating costs during the winter</w:t>
       </w:r>
       <w:r>
         <w:rPr>
@@ -233,10 +248,7 @@
               </w:rPr>
             </w:pPr>
             <w:r>
-              <w:rPr>
-                <w:highlight w:val="yellow"/>
-              </w:rPr>
-              <w:t>$2,747</w:t>
+              <w:t>${ACS}</w:t>
             </w:r>
           </w:p>
         </w:tc>
@@ -267,22 +279,7 @@
               <w:spacing w:before="60" w:after="60" w:line="276" w:lineRule="auto"/>
             </w:pPr>
             <w:r>
-              <w:rPr>
-                <w:highlight w:val="yellow"/>
-              </w:rPr>
-              <w:t>$</w:t>
-            </w:r>
-            <w:r>
-              <w:rPr>
-                <w:highlight w:val="yellow"/>
-              </w:rPr>
-              <w:t>2,</w:t>
-            </w:r>
-            <w:r>
-              <w:rPr>
-                <w:highlight w:val="yellow"/>
-              </w:rPr>
-              <w:t>500</w:t>
+              <w:t>${IC}</w:t>
             </w:r>
           </w:p>
         </w:tc>
@@ -313,34 +310,7 @@
               <w:spacing w:before="60" w:after="60" w:line="276" w:lineRule="auto"/>
             </w:pPr>
             <w:r>
-              <w:rPr>
-                <w:highlight w:val="yellow"/>
-              </w:rPr>
-              <w:t>1</w:t>
-            </w:r>
-            <w:r>
-              <w:rPr>
-                <w:highlight w:val="yellow"/>
-              </w:rPr>
-              <w:t>1</w:t>
-            </w:r>
-            <w:r>
-              <w:rPr>
-                <w:highlight w:val="yellow"/>
-              </w:rPr>
-              <w:t xml:space="preserve"> </w:t>
-            </w:r>
-            <w:r>
-              <w:rPr>
-                <w:highlight w:val="yellow"/>
-              </w:rPr>
-              <w:t>month</w:t>
-            </w:r>
-            <w:r>
-              <w:rPr>
-                <w:highlight w:val="yellow"/>
-              </w:rPr>
-              <w:t>s</w:t>
+              <w:t>${PB}</w:t>
             </w:r>
           </w:p>
         </w:tc>
@@ -383,10 +353,7 @@
               </w:rPr>
             </w:pPr>
             <w:r>
-              <w:rPr>
-                <w:highlight w:val="yellow"/>
-              </w:rPr>
-              <w:t>547</w:t>
+              <w:t>${NGS}</w:t>
             </w:r>
             <w:r>
               <w:t xml:space="preserve"> MMBtu</w:t>
@@ -456,10 +423,7 @@
         <w:t xml:space="preserve"> </w:t>
       </w:r>
       <w:r>
-        <w:rPr>
-          <w:highlight w:val="cyan"/>
-        </w:rPr>
-        <w:t>200</w:t>
+        <w:t>${HP}</w:t>
       </w:r>
       <w:r>
         <w:t xml:space="preserve"> </w:t>
@@ -725,12 +689,14 @@
         <w:ind w:firstLine="0"/>
         <w:jc w:val="both"/>
       </w:pPr>
+      <w:proofErr w:type="gramStart"/>
       <w:r>
         <w:t>w</w:t>
       </w:r>
       <w:r>
         <w:t>here</w:t>
       </w:r>
+      <w:proofErr w:type="gramEnd"/>
     </w:p>
     <w:p>
       <w:pPr>
@@ -765,10 +731,7 @@
         <w:t xml:space="preserve">; </w:t>
       </w:r>
       <w:r>
-        <w:rPr>
-          <w:highlight w:val="cyan"/>
-        </w:rPr>
-        <w:t>200</w:t>
+        <w:t>${HP}</w:t>
       </w:r>
       <w:r>
         <w:t xml:space="preserve"> HP</w:t>
@@ -805,10 +768,7 @@
         <w:t xml:space="preserve">raction; </w:t>
       </w:r>
       <w:r>
-        <w:rPr>
-          <w:highlight w:val="cyan"/>
-        </w:rPr>
-        <w:t>83</w:t>
+        <w:t>${FR}</w:t>
       </w:r>
       <w:r>
         <w:t>%</w:t>
@@ -841,10 +801,10 @@
         <w:t xml:space="preserve"> </w:t>
       </w:r>
       <w:r>
-        <w:rPr>
-          <w:highlight w:val="cyan"/>
-        </w:rPr>
-        <w:t>80%</w:t>
+        <w:t>${EC}</w:t>
+      </w:r>
+      <w:r>
+        <w:t>%</w:t>
       </w:r>
     </w:p>
     <w:p>
@@ -868,7 +828,15 @@
       </w:r>
       <w:r>
         <w:tab/>
-        <w:t xml:space="preserve">= Conversion factor from HP to MMBtu/hr; </w:t>
+        <w:t>= Conversion factor from HP to MMBtu/</w:t>
+      </w:r>
+      <w:proofErr w:type="spellStart"/>
+      <w:r>
+        <w:t>hr</w:t>
+      </w:r>
+      <w:proofErr w:type="spellEnd"/>
+      <w:r>
+        <w:t xml:space="preserve">; </w:t>
       </w:r>
       <w:r>
         <w:t>0.002544</w:t>
@@ -877,7 +845,15 @@
         <w:t xml:space="preserve"> </w:t>
       </w:r>
       <w:r>
-        <w:t>MMBtu/hr/HP</w:t>
+        <w:t>MMBtu/</w:t>
+      </w:r>
+      <w:proofErr w:type="spellStart"/>
+      <w:r>
+        <w:t>hr</w:t>
+      </w:r>
+      <w:proofErr w:type="spellEnd"/>
+      <w:r>
+        <w:t>/HP</w:t>
       </w:r>
     </w:p>
     <w:p>
@@ -934,10 +910,10 @@
         <w:t xml:space="preserve">; estimated </w:t>
       </w:r>
       <w:r>
-        <w:rPr>
-          <w:highlight w:val="cyan"/>
-        </w:rPr>
-        <w:t>50%</w:t>
+        <w:t>${EHR}</w:t>
+      </w:r>
+      <w:r>
+        <w:t>%</w:t>
       </w:r>
     </w:p>
     <w:p>
@@ -962,25 +938,29 @@
         <w:t xml:space="preserve">; </w:t>
       </w:r>
       <w:r>
-        <w:rPr>
-          <w:highlight w:val="yellow"/>
-        </w:rPr>
-        <w:t>3,240</w:t>
-      </w:r>
-      <w:r>
-        <w:t xml:space="preserve"> hr/yr (</w:t>
-      </w:r>
-      <w:r>
-        <w:rPr>
-          <w:highlight w:val="cyan"/>
-        </w:rPr>
-        <w:t>1</w:t>
-      </w:r>
-      <w:r>
-        <w:rPr>
-          <w:highlight w:val="cyan"/>
-        </w:rPr>
-        <w:t>8</w:t>
+        <w:t>${OH}</w:t>
+      </w:r>
+      <w:r>
+        <w:t xml:space="preserve"> </w:t>
+      </w:r>
+      <w:proofErr w:type="spellStart"/>
+      <w:r>
+        <w:t>hr</w:t>
+      </w:r>
+      <w:proofErr w:type="spellEnd"/>
+      <w:r>
+        <w:t>/</w:t>
+      </w:r>
+      <w:proofErr w:type="spellStart"/>
+      <w:r>
+        <w:t>yr</w:t>
+      </w:r>
+      <w:proofErr w:type="spellEnd"/>
+      <w:r>
+        <w:t xml:space="preserve"> (</w:t>
+      </w:r>
+      <w:r>
+        <w:t>${HR}</w:t>
       </w:r>
       <w:r>
         <w:t xml:space="preserve"> hours/day </w:t>
@@ -992,10 +972,7 @@
         <w:t xml:space="preserve"> </w:t>
       </w:r>
       <w:r>
-        <w:rPr>
-          <w:highlight w:val="cyan"/>
-        </w:rPr>
-        <w:t>6</w:t>
+        <w:t>${DY}</w:t>
       </w:r>
       <w:r>
         <w:t xml:space="preserve"> days/week </w:t>
@@ -1007,10 +984,7 @@
         <w:t xml:space="preserve"> </w:t>
       </w:r>
       <w:r>
-        <w:rPr>
-          <w:highlight w:val="cyan"/>
-        </w:rPr>
-        <w:t>30</w:t>
+        <w:t>${WK}</w:t>
       </w:r>
       <w:r>
         <w:t xml:space="preserve"> weeks/year</w:t>
@@ -1040,10 +1014,7 @@
         <w:t xml:space="preserve">= </w:t>
       </w:r>
       <w:r>
-        <w:rPr>
-          <w:highlight w:val="cyan"/>
-        </w:rPr>
-        <w:t>200</w:t>
+        <w:t>${HP}</w:t>
       </w:r>
       <w:r>
         <w:t xml:space="preserve"> HP</w:t>
@@ -1058,10 +1029,7 @@
         <w:t xml:space="preserve"> </w:t>
       </w:r>
       <w:r>
-        <w:rPr>
-          <w:highlight w:val="cyan"/>
-        </w:rPr>
-        <w:t>83</w:t>
+        <w:t>${FR}</w:t>
       </w:r>
       <w:r>
         <w:t>%</w:t>
@@ -1076,10 +1044,7 @@
         <w:t xml:space="preserve"> </w:t>
       </w:r>
       <w:r>
-        <w:rPr>
-          <w:highlight w:val="cyan"/>
-        </w:rPr>
-        <w:t>80</w:t>
+        <w:t>${EC}</w:t>
       </w:r>
       <w:r>
         <w:t>%</w:t>
@@ -1100,7 +1065,15 @@
         <w:t xml:space="preserve"> </w:t>
       </w:r>
       <w:r>
-        <w:t>MMBtu/hr/HP</w:t>
+        <w:t>MMBtu/</w:t>
+      </w:r>
+      <w:proofErr w:type="spellStart"/>
+      <w:r>
+        <w:t>hr</w:t>
+      </w:r>
+      <w:proofErr w:type="spellEnd"/>
+      <w:r>
+        <w:t>/HP</w:t>
       </w:r>
       <w:r>
         <w:t xml:space="preserve"> </w:t>
@@ -1112,16 +1085,7 @@
         <w:t xml:space="preserve"> </w:t>
       </w:r>
       <w:r>
-        <w:rPr>
-          <w:highlight w:val="cyan"/>
-        </w:rPr>
-        <w:t>5</w:t>
-      </w:r>
-      <w:r>
-        <w:rPr>
-          <w:highlight w:val="cyan"/>
-        </w:rPr>
-        <w:t>0</w:t>
+        <w:t>${EHR}</w:t>
       </w:r>
       <w:r>
         <w:t xml:space="preserve">% </w:t>
@@ -1136,17 +1100,24 @@
         <w:t xml:space="preserve"> </w:t>
       </w:r>
       <w:r>
-        <w:rPr>
-          <w:highlight w:val="yellow"/>
-        </w:rPr>
-        <w:t>3,240</w:t>
-      </w:r>
-      <w:r>
-        <w:t xml:space="preserve"> </w:t>
-      </w:r>
-      <w:r>
-        <w:t>hrs/yr</w:t>
-      </w:r>
+        <w:t>${OH}</w:t>
+      </w:r>
+      <w:r>
+        <w:t xml:space="preserve"> </w:t>
+      </w:r>
+      <w:proofErr w:type="spellStart"/>
+      <w:r>
+        <w:t>hrs</w:t>
+      </w:r>
+      <w:proofErr w:type="spellEnd"/>
+      <w:r>
+        <w:t>/</w:t>
+      </w:r>
+      <w:proofErr w:type="spellStart"/>
+      <w:r>
+        <w:t>yr</w:t>
+      </w:r>
+      <w:proofErr w:type="spellEnd"/>
     </w:p>
     <w:p>
       <w:pPr>
@@ -1168,10 +1139,7 @@
         <w:t xml:space="preserve"> </w:t>
       </w:r>
       <w:r>
-        <w:rPr>
-          <w:highlight w:val="yellow"/>
-        </w:rPr>
-        <w:t>547</w:t>
+        <w:t>${NGS}</w:t>
       </w:r>
       <w:r>
         <w:t xml:space="preserve"> </w:t>
@@ -1267,17 +1235,19 @@
         <w:t xml:space="preserve">= </w:t>
       </w:r>
       <w:r>
-        <w:rPr>
-          <w:highlight w:val="yellow"/>
-        </w:rPr>
-        <w:t>547</w:t>
-      </w:r>
-      <w:r>
-        <w:t xml:space="preserve"> </w:t>
-      </w:r>
-      <w:r>
-        <w:t>MMBtu/yr</w:t>
-      </w:r>
+        <w:t>${NGS}</w:t>
+      </w:r>
+      <w:r>
+        <w:t xml:space="preserve"> </w:t>
+      </w:r>
+      <w:r>
+        <w:t>MMBtu/</w:t>
+      </w:r>
+      <w:proofErr w:type="spellStart"/>
+      <w:r>
+        <w:t>yr</w:t>
+      </w:r>
+      <w:proofErr w:type="spellEnd"/>
       <w:r>
         <w:t xml:space="preserve"> </w:t>
       </w:r>
@@ -1288,10 +1258,13 @@
         <w:t xml:space="preserve"> </w:t>
       </w:r>
       <w:r>
-        <w:rPr>
-          <w:highlight w:val="cyan"/>
-        </w:rPr>
-        <w:t>$5.02</w:t>
+        <w:t>${N</w:t>
+      </w:r>
+      <w:r>
+        <w:t>G</w:t>
+      </w:r>
+      <w:r>
+        <w:t>C}</w:t>
       </w:r>
       <w:r>
         <w:t>/MMBtu</w:t>
@@ -1314,10 +1287,7 @@
         <w:t xml:space="preserve">= </w:t>
       </w:r>
       <w:r>
-        <w:rPr>
-          <w:highlight w:val="yellow"/>
-        </w:rPr>
-        <w:t>$2,747</w:t>
+        <w:t>${ACS}</w:t>
       </w:r>
       <w:r>
         <w:t>/yr.</w:t>
@@ -1398,34 +1368,8 @@
       <w:r>
         <w:t xml:space="preserve">around </w:t>
       </w:r>
-      <w:commentRangeStart w:id="0"/>
-      <w:r>
-        <w:rPr>
-          <w:highlight w:val="yellow"/>
-        </w:rPr>
-        <w:t>$</w:t>
-      </w:r>
-      <w:r>
-        <w:rPr>
-          <w:highlight w:val="yellow"/>
-        </w:rPr>
-        <w:t>2,5</w:t>
-      </w:r>
-      <w:r>
-        <w:rPr>
-          <w:highlight w:val="yellow"/>
-        </w:rPr>
-        <w:t>00</w:t>
-      </w:r>
-      <w:commentRangeEnd w:id="0"/>
-      <w:r>
-        <w:rPr>
-          <w:rStyle w:val="CommentReference"/>
-        </w:rPr>
-        <w:commentReference w:id="0"/>
-      </w:r>
-      <w:r>
-        <w:t>.</w:t>
+      <w:r>
+        <w:t>${IC}.</w:t>
       </w:r>
     </w:p>
     <w:p>
@@ -1451,10 +1395,9 @@
       <w:r>
         <w:rPr>
           <w:b/>
-          <w:highlight w:val="yellow"/>
           <w:u w:val="single"/>
         </w:rPr>
-        <w:t>547</w:t>
+        <w:t>${NGS}</w:t>
       </w:r>
       <w:r>
         <w:rPr>
@@ -1498,123 +1441,72 @@
       <w:r>
         <w:rPr>
           <w:b/>
-          <w:highlight w:val="yellow"/>
           <w:u w:val="single"/>
         </w:rPr>
-        <w:t>$</w:t>
-      </w:r>
-      <w:r>
-        <w:rPr>
-          <w:b/>
-          <w:highlight w:val="yellow"/>
+        <w:t>${IC}</w:t>
+      </w:r>
+      <w:r>
+        <w:rPr>
+          <w:b/>
+        </w:rPr>
+        <w:t xml:space="preserve"> </w:t>
+      </w:r>
+      <w:r>
+        <w:rPr>
+          <w:b/>
+        </w:rPr>
+        <w:t xml:space="preserve">and with </w:t>
+      </w:r>
+      <w:r>
+        <w:rPr>
+          <w:b/>
+        </w:rPr>
+        <w:t xml:space="preserve">an </w:t>
+      </w:r>
+      <w:r>
+        <w:rPr>
+          <w:b/>
+        </w:rPr>
+        <w:t>annual cost savings of</w:t>
+      </w:r>
+      <w:r>
+        <w:rPr>
+          <w:b/>
           <w:u w:val="single"/>
         </w:rPr>
-        <w:t>2,5</w:t>
-      </w:r>
-      <w:r>
-        <w:rPr>
-          <w:b/>
-          <w:highlight w:val="yellow"/>
+        <w:t xml:space="preserve"> </w:t>
+      </w:r>
+      <w:r>
+        <w:rPr>
+          <w:b/>
           <w:u w:val="single"/>
         </w:rPr>
-        <w:t>00</w:t>
-      </w:r>
-      <w:r>
-        <w:rPr>
-          <w:b/>
-        </w:rPr>
-        <w:t xml:space="preserve"> </w:t>
-      </w:r>
-      <w:r>
-        <w:rPr>
-          <w:b/>
-        </w:rPr>
-        <w:t xml:space="preserve">and with </w:t>
-      </w:r>
-      <w:r>
-        <w:rPr>
-          <w:b/>
-        </w:rPr>
-        <w:t xml:space="preserve">an </w:t>
-      </w:r>
-      <w:r>
-        <w:rPr>
-          <w:b/>
-        </w:rPr>
-        <w:t>annual cost savings of</w:t>
+        <w:t>${ACS}</w:t>
+      </w:r>
+      <w:r>
+        <w:rPr>
+          <w:b/>
+        </w:rPr>
+        <w:t>,</w:t>
+      </w:r>
+      <w:r>
+        <w:rPr>
+          <w:b/>
+        </w:rPr>
+        <w:t xml:space="preserve"> the payback period is </w:t>
+      </w:r>
+      <w:r>
+        <w:rPr>
+          <w:b/>
+        </w:rPr>
+        <w:t xml:space="preserve">about </w:t>
       </w:r>
       <w:r>
         <w:rPr>
           <w:b/>
           <w:u w:val="single"/>
         </w:rPr>
-        <w:t xml:space="preserve"> </w:t>
-      </w:r>
-      <w:r>
-        <w:rPr>
-          <w:b/>
-          <w:highlight w:val="yellow"/>
-          <w:u w:val="single"/>
-        </w:rPr>
-        <w:t>$2,747</w:t>
-      </w:r>
-      <w:r>
-        <w:rPr>
-          <w:b/>
-        </w:rPr>
-        <w:t>,</w:t>
-      </w:r>
-      <w:r>
-        <w:rPr>
-          <w:b/>
-        </w:rPr>
-        <w:t xml:space="preserve"> the payback period is </w:t>
-      </w:r>
-      <w:r>
-        <w:rPr>
-          <w:b/>
-        </w:rPr>
-        <w:t xml:space="preserve">about </w:t>
-      </w:r>
-      <w:r>
-        <w:rPr>
-          <w:b/>
-          <w:highlight w:val="yellow"/>
-          <w:u w:val="single"/>
-        </w:rPr>
-        <w:t>1</w:t>
-      </w:r>
-      <w:r>
-        <w:rPr>
-          <w:b/>
-          <w:highlight w:val="yellow"/>
-          <w:u w:val="single"/>
-        </w:rPr>
-        <w:t>1</w:t>
-      </w:r>
-      <w:r>
-        <w:rPr>
-          <w:b/>
-          <w:highlight w:val="yellow"/>
-          <w:u w:val="single"/>
-        </w:rPr>
-        <w:t xml:space="preserve"> </w:t>
-      </w:r>
-      <w:r>
-        <w:rPr>
-          <w:b/>
-          <w:highlight w:val="yellow"/>
-          <w:u w:val="single"/>
-        </w:rPr>
-        <w:t>month</w:t>
-      </w:r>
-      <w:r>
-        <w:rPr>
-          <w:b/>
-          <w:highlight w:val="yellow"/>
-          <w:u w:val="single"/>
-        </w:rPr>
-        <w:t>s</w:t>
+        <w:t>${PB}</w:t>
       </w:r>
       <w:r>
         <w:rPr>
@@ -1672,7 +1564,21 @@
         <w:rPr>
           <w:color w:val="000000"/>
         </w:rPr>
-        <w:t>The below links are for implementation cost references. We do not endorse/recommend these brands or products. Furthermore, these products may or may not be suitable for the application. The client should contact a vendor(s) to conduct a detailed study of the process, in order to determine the best product for the recommended application. </w:t>
+        <w:t xml:space="preserve">The below links are for implementation cost references. We do not endorse/recommend these brands or products. Furthermore, these products may or may not be suitable for the application. The client should contact a vendor(s) to conduct a detailed study of the process, </w:t>
+      </w:r>
+      <w:proofErr w:type="gramStart"/>
+      <w:r>
+        <w:rPr>
+          <w:color w:val="000000"/>
+        </w:rPr>
+        <w:t>in order to</w:t>
+      </w:r>
+      <w:proofErr w:type="gramEnd"/>
+      <w:r>
+        <w:rPr>
+          <w:color w:val="000000"/>
+        </w:rPr>
+        <w:t xml:space="preserve"> determine the best product for the recommended application. </w:t>
       </w:r>
     </w:p>
     <w:p>
@@ -1694,7 +1600,7 @@
           <w:color w:val="000000"/>
         </w:rPr>
       </w:pPr>
-      <w:hyperlink r:id="rId12">
+      <w:hyperlink r:id="rId8">
         <w:r>
           <w:rPr>
             <w:color w:val="0000FF"/>
@@ -1703,7 +1609,7 @@
           <w:t>https://www.lowes.com/pd/IMPERIAL-3-25-in-x-10-in-x-36-in-Galvanized-Steel-Stack-Duct/3130037</w:t>
         </w:r>
       </w:hyperlink>
-      <w:hyperlink r:id="rId13">
+      <w:hyperlink r:id="rId9">
         <w:r>
           <w:rPr>
             <w:color w:val="000000"/>
@@ -1731,7 +1637,7 @@
           <w:u w:val="single"/>
         </w:rPr>
       </w:pPr>
-      <w:hyperlink r:id="rId14">
+      <w:hyperlink r:id="rId10">
         <w:r>
           <w:rPr>
             <w:color w:val="0000FF"/>
@@ -1750,7 +1656,7 @@
         </w:numPr>
         <w:spacing w:before="120" w:line="360" w:lineRule="auto"/>
       </w:pPr>
-      <w:hyperlink r:id="rId15" w:history="1">
+      <w:hyperlink r:id="rId11" w:history="1">
         <w:r>
           <w:rPr>
             <w:rStyle w:val="Hyperlink"/>
@@ -1767,45 +1673,6 @@
     </w:sectPr>
   </w:body>
 </w:document>
-</file>
-
-<file path=word/comments.xml><?xml version="1.0" encoding="utf-8"?>
-<w:comments xmlns:wpc="http://schemas.microsoft.com/office/word/2010/wordprocessingCanvas" xmlns:cx="http://schemas.microsoft.com/office/drawing/2014/chartex" xmlns:cx1="http://schemas.microsoft.com/office/drawing/2015/9/8/chartex" xmlns:cx2="http://schemas.microsoft.com/office/drawing/2015/10/21/chartex" xmlns:cx3="http://schemas.microsoft.com/office/drawing/2016/5/9/chartex" xmlns:cx4="http://schemas.microsoft.com/office/drawing/2016/5/10/chartex" xmlns:cx5="http://schemas.microsoft.com/office/drawing/2016/5/11/chartex" xmlns:cx6="http://schemas.microsoft.com/office/drawing/2016/5/12/chartex" xmlns:cx7="http://schemas.microsoft.com/office/drawing/2016/5/13/chartex" xmlns:cx8="http://schemas.microsoft.com/office/drawing/2016/5/14/chartex" xmlns:mc="http://schemas.openxmlformats.org/markup-compatibility/2006" xmlns:aink="http://schemas.microsoft.com/office/drawing/2016/ink" xmlns:am3d="http://schemas.microsoft.com/office/drawing/2017/model3d" xmlns:o="urn:schemas-microsoft-com:office:office" xmlns:oel="http://schemas.microsoft.com/office/2019/extlst" xmlns:r="http://schemas.openxmlformats.org/officeDocument/2006/relationships" xmlns:m="http://schemas.openxmlformats.org/officeDocument/2006/math" xmlns:v="urn:schemas-microsoft-com:vml" xmlns:wp14="http://schemas.microsoft.com/office/word/2010/wordprocessingDrawing" xmlns:wp="http://schemas.openxmlformats.org/drawingml/2006/wordprocessingDrawing" xmlns:w10="urn:schemas-microsoft-com:office:word" xmlns:w="http://schemas.openxmlformats.org/wordprocessingml/2006/main" xmlns:w14="http://schemas.microsoft.com/office/word/2010/wordml" xmlns:w15="http://schemas.microsoft.com/office/word/2012/wordml" xmlns:w16cex="http://schemas.microsoft.com/office/word/2018/wordml/cex" xmlns:w16cid="http://schemas.microsoft.com/office/word/2016/wordml/cid" xmlns:w16="http://schemas.microsoft.com/office/word/2018/wordml" xmlns:w16sdtdh="http://schemas.microsoft.com/office/word/2020/wordml/sdtdatahash" xmlns:w16se="http://schemas.microsoft.com/office/word/2015/wordml/symex" xmlns:wpg="http://schemas.microsoft.com/office/word/2010/wordprocessingGroup" xmlns:wpi="http://schemas.microsoft.com/office/word/2010/wordprocessingInk" xmlns:wne="http://schemas.microsoft.com/office/word/2006/wordml" xmlns:wps="http://schemas.microsoft.com/office/word/2010/wordprocessingShape" mc:Ignorable="w14 w15 w16se w16cid w16 w16cex w16sdtdh wp14">
-  <w:comment w:id="0" w:author="Guanyang Xue" w:date="2023-11-14T14:09:00Z" w:initials="GX">
-    <w:p>
-      <w:pPr>
-        <w:pStyle w:val="CommentText"/>
-      </w:pPr>
-      <w:r>
-        <w:rPr>
-          <w:rStyle w:val="CommentReference"/>
-        </w:rPr>
-        <w:annotationRef/>
-      </w:r>
-      <w:r>
-        <w:t>Read from IC = 2500 (integer) then convert to currency</w:t>
-      </w:r>
-    </w:p>
-  </w:comment>
-</w:comments>
-</file>
-
-<file path=word/commentsExtended.xml><?xml version="1.0" encoding="utf-8"?>
-<w15:commentsEx xmlns:wpc="http://schemas.microsoft.com/office/word/2010/wordprocessingCanvas" xmlns:cx="http://schemas.microsoft.com/office/drawing/2014/chartex" xmlns:cx1="http://schemas.microsoft.com/office/drawing/2015/9/8/chartex" xmlns:cx2="http://schemas.microsoft.com/office/drawing/2015/10/21/chartex" xmlns:cx3="http://schemas.microsoft.com/office/drawing/2016/5/9/chartex" xmlns:cx4="http://schemas.microsoft.com/office/drawing/2016/5/10/chartex" xmlns:cx5="http://schemas.microsoft.com/office/drawing/2016/5/11/chartex" xmlns:cx6="http://schemas.microsoft.com/office/drawing/2016/5/12/chartex" xmlns:cx7="http://schemas.microsoft.com/office/drawing/2016/5/13/chartex" xmlns:cx8="http://schemas.microsoft.com/office/drawing/2016/5/14/chartex" xmlns:mc="http://schemas.openxmlformats.org/markup-compatibility/2006" xmlns:aink="http://schemas.microsoft.com/office/drawing/2016/ink" xmlns:am3d="http://schemas.microsoft.com/office/drawing/2017/model3d" xmlns:o="urn:schemas-microsoft-com:office:office" xmlns:oel="http://schemas.microsoft.com/office/2019/extlst" xmlns:r="http://schemas.openxmlformats.org/officeDocument/2006/relationships" xmlns:m="http://schemas.openxmlformats.org/officeDocument/2006/math" xmlns:v="urn:schemas-microsoft-com:vml" xmlns:wp14="http://schemas.microsoft.com/office/word/2010/wordprocessingDrawing" xmlns:wp="http://schemas.openxmlformats.org/drawingml/2006/wordprocessingDrawing" xmlns:w10="urn:schemas-microsoft-com:office:word" xmlns:w="http://schemas.openxmlformats.org/wordprocessingml/2006/main" xmlns:w14="http://schemas.microsoft.com/office/word/2010/wordml" xmlns:w15="http://schemas.microsoft.com/office/word/2012/wordml" xmlns:w16cex="http://schemas.microsoft.com/office/word/2018/wordml/cex" xmlns:w16cid="http://schemas.microsoft.com/office/word/2016/wordml/cid" xmlns:w16="http://schemas.microsoft.com/office/word/2018/wordml" xmlns:w16sdtdh="http://schemas.microsoft.com/office/word/2020/wordml/sdtdatahash" xmlns:w16se="http://schemas.microsoft.com/office/word/2015/wordml/symex" xmlns:wpg="http://schemas.microsoft.com/office/word/2010/wordprocessingGroup" xmlns:wpi="http://schemas.microsoft.com/office/word/2010/wordprocessingInk" xmlns:wne="http://schemas.microsoft.com/office/word/2006/wordml" xmlns:wps="http://schemas.microsoft.com/office/word/2010/wordprocessingShape" mc:Ignorable="w14 w15 w16se w16cid w16 w16cex w16sdtdh wp14">
-  <w15:commentEx w15:paraId="31C7924B" w15:done="0"/>
-</w15:commentsEx>
-</file>
-
-<file path=word/commentsExtensible.xml><?xml version="1.0" encoding="utf-8"?>
-<w16cex:commentsExtensible xmlns:wpc="http://schemas.microsoft.com/office/word/2010/wordprocessingCanvas" xmlns:cx="http://schemas.microsoft.com/office/drawing/2014/chartex" xmlns:cx1="http://schemas.microsoft.com/office/drawing/2015/9/8/chartex" xmlns:cx2="http://schemas.microsoft.com/office/drawing/2015/10/21/chartex" xmlns:cx3="http://schemas.microsoft.com/office/drawing/2016/5/9/chartex" xmlns:cx4="http://schemas.microsoft.com/office/drawing/2016/5/10/chartex" xmlns:cx5="http://schemas.microsoft.com/office/drawing/2016/5/11/chartex" xmlns:cx6="http://schemas.microsoft.com/office/drawing/2016/5/12/chartex" xmlns:cx7="http://schemas.microsoft.com/office/drawing/2016/5/13/chartex" xmlns:cx8="http://schemas.microsoft.com/office/drawing/2016/5/14/chartex" xmlns:cr="http://schemas.microsoft.com/office/comments/2020/reactions" xmlns:mc="http://schemas.openxmlformats.org/markup-compatibility/2006" xmlns:aink="http://schemas.microsoft.com/office/drawing/2016/ink" xmlns:am3d="http://schemas.microsoft.com/office/drawing/2017/model3d" xmlns:o="urn:schemas-microsoft-com:office:office" xmlns:oel="http://schemas.microsoft.com/office/2019/extlst" xmlns:r="http://schemas.openxmlformats.org/officeDocument/2006/relationships" xmlns:m="http://schemas.openxmlformats.org/officeDocument/2006/math" xmlns:v="urn:schemas-microsoft-com:vml" xmlns:wp14="http://schemas.microsoft.com/office/word/2010/wordprocessingDrawing" xmlns:wp="http://schemas.openxmlformats.org/drawingml/2006/wordprocessingDrawing" xmlns:w10="urn:schemas-microsoft-com:office:word" xmlns:w="http://schemas.openxmlformats.org/wordprocessingml/2006/main" xmlns:w14="http://schemas.microsoft.com/office/word/2010/wordml" xmlns:w15="http://schemas.microsoft.com/office/word/2012/wordml" xmlns:w16cex="http://schemas.microsoft.com/office/word/2018/wordml/cex" xmlns:w16cid="http://schemas.microsoft.com/office/word/2016/wordml/cid" xmlns:w16="http://schemas.microsoft.com/office/word/2018/wordml" xmlns:w16sdtdh="http://schemas.microsoft.com/office/word/2020/wordml/sdtdatahash" xmlns:w16se="http://schemas.microsoft.com/office/word/2015/wordml/symex" xmlns:wpg="http://schemas.microsoft.com/office/word/2010/wordprocessingGroup" xmlns:wpi="http://schemas.microsoft.com/office/word/2010/wordprocessingInk" xmlns:wne="http://schemas.microsoft.com/office/word/2006/wordml" xmlns:wps="http://schemas.microsoft.com/office/word/2010/wordprocessingShape" mc:Ignorable="w14 w15 w16se w16cid w16 w16cex w16sdtdh cr wp14">
-  <w16cex:commentExtensible w16cex:durableId="53259572" w16cex:dateUtc="2023-11-14T19:09:00Z"/>
-</w16cex:commentsExtensible>
-</file>
-
-<file path=word/commentsIds.xml><?xml version="1.0" encoding="utf-8"?>
-<w16cid:commentsIds xmlns:wpc="http://schemas.microsoft.com/office/word/2010/wordprocessingCanvas" xmlns:cx="http://schemas.microsoft.com/office/drawing/2014/chartex" xmlns:cx1="http://schemas.microsoft.com/office/drawing/2015/9/8/chartex" xmlns:cx2="http://schemas.microsoft.com/office/drawing/2015/10/21/chartex" xmlns:cx3="http://schemas.microsoft.com/office/drawing/2016/5/9/chartex" xmlns:cx4="http://schemas.microsoft.com/office/drawing/2016/5/10/chartex" xmlns:cx5="http://schemas.microsoft.com/office/drawing/2016/5/11/chartex" xmlns:cx6="http://schemas.microsoft.com/office/drawing/2016/5/12/chartex" xmlns:cx7="http://schemas.microsoft.com/office/drawing/2016/5/13/chartex" xmlns:cx8="http://schemas.microsoft.com/office/drawing/2016/5/14/chartex" xmlns:mc="http://schemas.openxmlformats.org/markup-compatibility/2006" xmlns:aink="http://schemas.microsoft.com/office/drawing/2016/ink" xmlns:am3d="http://schemas.microsoft.com/office/drawing/2017/model3d" xmlns:o="urn:schemas-microsoft-com:office:office" xmlns:oel="http://schemas.microsoft.com/office/2019/extlst" xmlns:r="http://schemas.openxmlformats.org/officeDocument/2006/relationships" xmlns:m="http://schemas.openxmlformats.org/officeDocument/2006/math" xmlns:v="urn:schemas-microsoft-com:vml" xmlns:wp14="http://schemas.microsoft.com/office/word/2010/wordprocessingDrawing" xmlns:wp="http://schemas.openxmlformats.org/drawingml/2006/wordprocessingDrawing" xmlns:w10="urn:schemas-microsoft-com:office:word" xmlns:w="http://schemas.openxmlformats.org/wordprocessingml/2006/main" xmlns:w14="http://schemas.microsoft.com/office/word/2010/wordml" xmlns:w15="http://schemas.microsoft.com/office/word/2012/wordml" xmlns:w16cex="http://schemas.microsoft.com/office/word/2018/wordml/cex" xmlns:w16cid="http://schemas.microsoft.com/office/word/2016/wordml/cid" xmlns:w16="http://schemas.microsoft.com/office/word/2018/wordml" xmlns:w16sdtdh="http://schemas.microsoft.com/office/word/2020/wordml/sdtdatahash" xmlns:w16se="http://schemas.microsoft.com/office/word/2015/wordml/symex" xmlns:wpg="http://schemas.microsoft.com/office/word/2010/wordprocessingGroup" xmlns:wpi="http://schemas.microsoft.com/office/word/2010/wordprocessingInk" xmlns:wne="http://schemas.microsoft.com/office/word/2006/wordml" xmlns:wps="http://schemas.microsoft.com/office/word/2010/wordprocessingShape" mc:Ignorable="w14 w15 w16se w16cid w16 w16cex w16sdtdh wp14">
-  <w16cid:commentId w16cid:paraId="31C7924B" w16cid:durableId="53259572"/>
-</w16cid:commentsIds>
 </file>
 
 <file path=word/endnotes.xml><?xml version="1.0" encoding="utf-8"?>
@@ -1984,14 +1851,6 @@
     <w:abstractNumId w:val="0"/>
   </w:num>
 </w:numbering>
-</file>
-
-<file path=word/people.xml><?xml version="1.0" encoding="utf-8"?>
-<w15:people xmlns:wpc="http://schemas.microsoft.com/office/word/2010/wordprocessingCanvas" xmlns:cx="http://schemas.microsoft.com/office/drawing/2014/chartex" xmlns:cx1="http://schemas.microsoft.com/office/drawing/2015/9/8/chartex" xmlns:cx2="http://schemas.microsoft.com/office/drawing/2015/10/21/chartex" xmlns:cx3="http://schemas.microsoft.com/office/drawing/2016/5/9/chartex" xmlns:cx4="http://schemas.microsoft.com/office/drawing/2016/5/10/chartex" xmlns:cx5="http://schemas.microsoft.com/office/drawing/2016/5/11/chartex" xmlns:cx6="http://schemas.microsoft.com/office/drawing/2016/5/12/chartex" xmlns:cx7="http://schemas.microsoft.com/office/drawing/2016/5/13/chartex" xmlns:cx8="http://schemas.microsoft.com/office/drawing/2016/5/14/chartex" xmlns:mc="http://schemas.openxmlformats.org/markup-compatibility/2006" xmlns:aink="http://schemas.microsoft.com/office/drawing/2016/ink" xmlns:am3d="http://schemas.microsoft.com/office/drawing/2017/model3d" xmlns:o="urn:schemas-microsoft-com:office:office" xmlns:oel="http://schemas.microsoft.com/office/2019/extlst" xmlns:r="http://schemas.openxmlformats.org/officeDocument/2006/relationships" xmlns:m="http://schemas.openxmlformats.org/officeDocument/2006/math" xmlns:v="urn:schemas-microsoft-com:vml" xmlns:wp14="http://schemas.microsoft.com/office/word/2010/wordprocessingDrawing" xmlns:wp="http://schemas.openxmlformats.org/drawingml/2006/wordprocessingDrawing" xmlns:w10="urn:schemas-microsoft-com:office:word" xmlns:w="http://schemas.openxmlformats.org/wordprocessingml/2006/main" xmlns:w14="http://schemas.microsoft.com/office/word/2010/wordml" xmlns:w15="http://schemas.microsoft.com/office/word/2012/wordml" xmlns:w16cex="http://schemas.microsoft.com/office/word/2018/wordml/cex" xmlns:w16cid="http://schemas.microsoft.com/office/word/2016/wordml/cid" xmlns:w16="http://schemas.microsoft.com/office/word/2018/wordml" xmlns:w16sdtdh="http://schemas.microsoft.com/office/word/2020/wordml/sdtdatahash" xmlns:w16se="http://schemas.microsoft.com/office/word/2015/wordml/symex" xmlns:wpg="http://schemas.microsoft.com/office/word/2010/wordprocessingGroup" xmlns:wpi="http://schemas.microsoft.com/office/word/2010/wordprocessingInk" xmlns:wne="http://schemas.microsoft.com/office/word/2006/wordml" xmlns:wps="http://schemas.microsoft.com/office/word/2010/wordprocessingShape" mc:Ignorable="w14 w15 w16se w16cid w16 w16cex w16sdtdh wp14">
-  <w15:person w15:author="Guanyang Xue">
-    <w15:presenceInfo w15:providerId="Windows Live" w15:userId="d8cca946bedbb0bb"/>
-  </w15:person>
-</w15:people>
 </file>
 
 <file path=word/styles.xml><?xml version="1.0" encoding="utf-8"?>

</xml_diff>

<commit_message>
Remove semicolon in equation area
</commit_message>
<xml_diff>
--- a/Compressor/Exhuast Heat/template.docx
+++ b/Compressor/Exhuast Heat/template.docx
@@ -741,7 +741,10 @@
         <w:t>ir compressor</w:t>
       </w:r>
       <w:r>
-        <w:t xml:space="preserve">; </w:t>
+        <w:t>:</w:t>
+      </w:r>
+      <w:r>
+        <w:t xml:space="preserve"> </w:t>
       </w:r>
       <w:r>
         <w:t>${HP}</w:t>
@@ -778,7 +781,13 @@
         <w:t>f</w:t>
       </w:r>
       <w:r>
-        <w:t xml:space="preserve">raction; </w:t>
+        <w:t>raction</w:t>
+      </w:r>
+      <w:r>
+        <w:t>:</w:t>
+      </w:r>
+      <w:r>
+        <w:t xml:space="preserve"> </w:t>
       </w:r>
       <w:r>
         <w:t>${FR}</w:t>
@@ -808,7 +817,10 @@
         <w:t xml:space="preserve"> </w:t>
       </w:r>
       <w:r>
-        <w:t>Fraction of electrical energy converted into heat;</w:t>
+        <w:t>Fraction of electrical energy converted into heat</w:t>
+      </w:r>
+      <w:r>
+        <w:t>:</w:t>
       </w:r>
       <w:r>
         <w:t xml:space="preserve"> </w:t>
@@ -849,7 +861,10 @@
       </w:r>
       <w:proofErr w:type="spellEnd"/>
       <w:r>
-        <w:t xml:space="preserve">; </w:t>
+        <w:t>:</w:t>
+      </w:r>
+      <w:r>
+        <w:t xml:space="preserve"> </w:t>
       </w:r>
       <w:r>
         <w:t>0.002544</w:t>
@@ -867,66 +882,6 @@
       <w:proofErr w:type="spellEnd"/>
       <w:r>
         <w:t>/HP</w:t>
-      </w:r>
-    </w:p>
-    <w:p>
-      <w:pPr>
-        <w:pStyle w:val="BodyTextIndent"/>
-        <w:tabs>
-          <w:tab w:val="left" w:pos="720"/>
-          <w:tab w:val="left" w:pos="1440"/>
-          <w:tab w:val="left" w:pos="2160"/>
-          <w:tab w:val="left" w:pos="2880"/>
-          <w:tab w:val="left" w:pos="3600"/>
-          <w:tab w:val="left" w:pos="4320"/>
-          <w:tab w:val="left" w:pos="5040"/>
-          <w:tab w:val="left" w:pos="5760"/>
-          <w:tab w:val="left" w:pos="6480"/>
-          <w:tab w:val="left" w:pos="7200"/>
-        </w:tabs>
-        <w:spacing w:line="360" w:lineRule="auto"/>
-        <w:ind w:firstLine="0"/>
-        <w:jc w:val="both"/>
-      </w:pPr>
-      <w:r>
-        <w:tab/>
-      </w:r>
-      <w:r>
-        <w:rPr>
-          <w:color w:val="000000"/>
-        </w:rPr>
-        <w:t>η</w:t>
-      </w:r>
-      <w:r>
-        <w:tab/>
-        <w:t xml:space="preserve">= </w:t>
-      </w:r>
-      <w:r>
-        <w:t>Efficiency</w:t>
-      </w:r>
-      <w:r>
-        <w:t xml:space="preserve"> </w:t>
-      </w:r>
-      <w:r>
-        <w:t xml:space="preserve">of </w:t>
-      </w:r>
-      <w:r>
-        <w:t>h</w:t>
-      </w:r>
-      <w:r>
-        <w:t xml:space="preserve">eat </w:t>
-      </w:r>
-      <w:r>
-        <w:t>recovery</w:t>
-      </w:r>
-      <w:r>
-        <w:t xml:space="preserve">; estimated </w:t>
-      </w:r>
-      <w:r>
-        <w:t>${EHR}</w:t>
-      </w:r>
-      <w:r>
-        <w:t>%</w:t>
       </w:r>
     </w:p>
     <w:p>
@@ -937,6 +892,57 @@
         <w:jc w:val="both"/>
       </w:pPr>
       <w:r>
+        <w:tab/>
+      </w:r>
+      <w:r>
+        <w:rPr>
+          <w:color w:val="000000"/>
+        </w:rPr>
+        <w:t>η</w:t>
+      </w:r>
+      <w:r>
+        <w:tab/>
+        <w:t xml:space="preserve">= </w:t>
+      </w:r>
+      <w:r>
+        <w:t>Efficiency</w:t>
+      </w:r>
+      <w:r>
+        <w:t xml:space="preserve"> </w:t>
+      </w:r>
+      <w:r>
+        <w:t xml:space="preserve">of </w:t>
+      </w:r>
+      <w:r>
+        <w:t>h</w:t>
+      </w:r>
+      <w:r>
+        <w:t xml:space="preserve">eat </w:t>
+      </w:r>
+      <w:r>
+        <w:t>recovery</w:t>
+      </w:r>
+      <w:r>
+        <w:t>:</w:t>
+      </w:r>
+      <w:r>
+        <w:t xml:space="preserve"> estimated </w:t>
+      </w:r>
+      <w:r>
+        <w:t>${EHR}</w:t>
+      </w:r>
+      <w:r>
+        <w:t>%</w:t>
+      </w:r>
+    </w:p>
+    <w:p>
+      <w:pPr>
+        <w:pStyle w:val="BodyTextIndent"/>
+        <w:spacing w:line="360" w:lineRule="auto"/>
+        <w:ind w:firstLine="0"/>
+        <w:jc w:val="both"/>
+      </w:pPr>
+      <w:r>
         <w:lastRenderedPageBreak/>
         <w:tab/>
       </w:r>
@@ -948,7 +954,10 @@
         <w:t>= Wintertime operating hours</w:t>
       </w:r>
       <w:r>
-        <w:t xml:space="preserve">; </w:t>
+        <w:t>:</w:t>
+      </w:r>
+      <w:r>
+        <w:t xml:space="preserve"> </w:t>
       </w:r>
       <w:r>
         <w:t>${OH}</w:t>
@@ -2305,9 +2314,6 @@
     <w:uiPriority w:val="99"/>
     <w:semiHidden/>
     <w:unhideWhenUsed/>
-    <w:rPr>
-      <w:rFonts w:eastAsia="Times New Roman"/>
-    </w:rPr>
     <w:tblPr>
       <w:tblInd w:w="0" w:type="dxa"/>
       <w:tblCellMar>

</xml_diff>

<commit_message>
Compressor Templates Operating hours update
</commit_message>
<xml_diff>
--- a/Compressor/Exhuast Heat/template.docx
+++ b/Compressor/Exhuast Heat/template.docx
@@ -699,14 +699,12 @@
         <w:ind w:firstLine="0"/>
         <w:jc w:val="both"/>
       </w:pPr>
-      <w:proofErr w:type="gramStart"/>
       <w:r>
         <w:t>w</w:t>
       </w:r>
       <w:r>
         <w:t>here</w:t>
       </w:r>
-      <w:proofErr w:type="gramEnd"/>
       <w:r>
         <w:t>,</w:t>
       </w:r>
@@ -853,13 +851,8 @@
       </w:r>
       <w:r>
         <w:tab/>
-        <w:t>= Conversion factor from HP to MMBtu/</w:t>
-      </w:r>
-      <w:proofErr w:type="spellStart"/>
-      <w:r>
-        <w:t>hr</w:t>
-      </w:r>
-      <w:proofErr w:type="spellEnd"/>
+        <w:t>= Conversion factor from HP to MMBtu/hr</w:t>
+      </w:r>
       <w:r>
         <w:t>:</w:t>
       </w:r>
@@ -873,15 +866,7 @@
         <w:t xml:space="preserve"> </w:t>
       </w:r>
       <w:r>
-        <w:t>MMBtu/</w:t>
-      </w:r>
-      <w:proofErr w:type="spellStart"/>
-      <w:r>
-        <w:t>hr</w:t>
-      </w:r>
-      <w:proofErr w:type="spellEnd"/>
-      <w:r>
-        <w:t>/HP</w:t>
+        <w:t>MMBtu/hr/HP</w:t>
       </w:r>
     </w:p>
     <w:p>
@@ -939,7 +924,7 @@
       <w:pPr>
         <w:pStyle w:val="BodyTextIndent"/>
         <w:spacing w:line="360" w:lineRule="auto"/>
-        <w:ind w:firstLine="0"/>
+        <w:ind w:left="720" w:hanging="720"/>
         <w:jc w:val="both"/>
       </w:pPr>
       <w:r>
@@ -963,33 +948,19 @@
         <w:t>${OH}</w:t>
       </w:r>
       <w:r>
-        <w:t xml:space="preserve"> h</w:t>
-      </w:r>
-      <w:r>
-        <w:t>ou</w:t>
-      </w:r>
-      <w:r>
-        <w:t>r</w:t>
+        <w:t xml:space="preserve"> hr</w:t>
       </w:r>
       <w:r>
         <w:t>s</w:t>
       </w:r>
       <w:r>
-        <w:t>/</w:t>
-      </w:r>
-      <w:proofErr w:type="spellStart"/>
-      <w:r>
-        <w:t>yr</w:t>
-      </w:r>
-      <w:proofErr w:type="spellEnd"/>
-      <w:r>
-        <w:t xml:space="preserve"> (</w:t>
+        <w:t>/yr (</w:t>
       </w:r>
       <w:r>
         <w:t>${HR}</w:t>
       </w:r>
       <w:r>
-        <w:t xml:space="preserve"> hours/day </w:t>
+        <w:t xml:space="preserve"> hrs/day </w:t>
       </w:r>
       <w:r>
         <w:t>×</w:t>
@@ -1001,7 +972,11 @@
         <w:t>${DY}</w:t>
       </w:r>
       <w:r>
-        <w:t xml:space="preserve"> days/week </w:t>
+        <w:t xml:space="preserve"> days/wk </w:t>
+      </w:r>
+      <w:r>
+        <w:tab/>
+        <w:t xml:space="preserve">    </w:t>
       </w:r>
       <w:r>
         <w:t>×</w:t>
@@ -1013,10 +988,122 @@
         <w:t>${WK}</w:t>
       </w:r>
       <w:r>
-        <w:t xml:space="preserve"> weeks/year</w:t>
+        <w:t xml:space="preserve"> wks/yr</w:t>
       </w:r>
       <w:r>
         <w:t>)</w:t>
+      </w:r>
+    </w:p>
+    <w:p>
+      <w:pPr>
+        <w:pStyle w:val="BodyTextIndent"/>
+        <w:spacing w:line="360" w:lineRule="auto"/>
+        <w:ind w:left="720" w:firstLine="0"/>
+        <w:jc w:val="both"/>
+      </w:pPr>
+      <w:r>
+        <w:t>NG</w:t>
+      </w:r>
+      <w:r>
+        <w:t>S</w:t>
+      </w:r>
+      <w:r>
+        <w:tab/>
+        <w:t xml:space="preserve">= </w:t>
+      </w:r>
+      <w:r>
+        <w:t>${HP}</w:t>
+      </w:r>
+      <w:r>
+        <w:t xml:space="preserve"> HP</w:t>
+      </w:r>
+      <w:r>
+        <w:t xml:space="preserve"> </w:t>
+      </w:r>
+      <w:r>
+        <w:sym w:font="Symbol" w:char="F0B4"/>
+      </w:r>
+      <w:r>
+        <w:t xml:space="preserve"> </w:t>
+      </w:r>
+      <w:r>
+        <w:t>${FR}</w:t>
+      </w:r>
+      <w:r>
+        <w:t>%</w:t>
+      </w:r>
+      <w:r>
+        <w:t xml:space="preserve"> </w:t>
+      </w:r>
+      <w:r>
+        <w:sym w:font="Symbol" w:char="F0B4"/>
+      </w:r>
+      <w:r>
+        <w:t xml:space="preserve"> </w:t>
+      </w:r>
+      <w:r>
+        <w:t>${EC}</w:t>
+      </w:r>
+      <w:r>
+        <w:t>%</w:t>
+      </w:r>
+      <w:r>
+        <w:t xml:space="preserve"> </w:t>
+      </w:r>
+      <w:r>
+        <w:sym w:font="Symbol" w:char="F0B4"/>
+      </w:r>
+      <w:r>
+        <w:t xml:space="preserve"> </w:t>
+      </w:r>
+      <w:r>
+        <w:t>0.002544</w:t>
+      </w:r>
+      <w:r>
+        <w:t xml:space="preserve"> </w:t>
+      </w:r>
+      <w:r>
+        <w:t>MMBtu/hr/HP</w:t>
+      </w:r>
+      <w:r>
+        <w:t xml:space="preserve"> </w:t>
+      </w:r>
+      <w:r>
+        <w:sym w:font="Symbol" w:char="F0B4"/>
+      </w:r>
+      <w:r>
+        <w:t xml:space="preserve"> </w:t>
+      </w:r>
+      <w:r>
+        <w:t>${EHR}</w:t>
+      </w:r>
+      <w:r>
+        <w:t xml:space="preserve">% </w:t>
+      </w:r>
+      <w:r>
+        <w:t xml:space="preserve"> </w:t>
+      </w:r>
+      <w:r>
+        <w:sym w:font="Symbol" w:char="F0B4"/>
+      </w:r>
+      <w:r>
+        <w:tab/>
+        <w:t xml:space="preserve"> </w:t>
+      </w:r>
+      <w:r>
+        <w:t xml:space="preserve"> </w:t>
+      </w:r>
+      <w:r>
+        <w:t xml:space="preserve">  </w:t>
+      </w:r>
+      <w:r>
+        <w:t>${OH}</w:t>
+      </w:r>
+      <w:r>
+        <w:t xml:space="preserve"> </w:t>
+      </w:r>
+      <w:r>
+        <w:t>hrs/yr</w:t>
       </w:r>
     </w:p>
     <w:p>
@@ -1030,120 +1117,23 @@
         <w:tab/>
       </w:r>
       <w:r>
-        <w:t>NG</w:t>
-      </w:r>
-      <w:r>
-        <w:t>S</w:t>
-      </w:r>
-      <w:r>
-        <w:tab/>
-        <w:t xml:space="preserve">= </w:t>
-      </w:r>
-      <w:r>
-        <w:t>${HP}</w:t>
-      </w:r>
-      <w:r>
-        <w:t xml:space="preserve"> HP</w:t>
-      </w:r>
-      <w:r>
-        <w:t xml:space="preserve"> </w:t>
-      </w:r>
-      <w:r>
-        <w:sym w:font="Symbol" w:char="F0B4"/>
-      </w:r>
-      <w:r>
-        <w:t xml:space="preserve"> </w:t>
-      </w:r>
-      <w:r>
-        <w:t>${FR}</w:t>
-      </w:r>
-      <w:r>
-        <w:t>%</w:t>
-      </w:r>
-      <w:r>
-        <w:t xml:space="preserve"> </w:t>
-      </w:r>
-      <w:r>
-        <w:sym w:font="Symbol" w:char="F0B4"/>
-      </w:r>
-      <w:r>
-        <w:t xml:space="preserve"> </w:t>
-      </w:r>
-      <w:r>
-        <w:t>${EC}</w:t>
-      </w:r>
-      <w:r>
-        <w:t>%</w:t>
-      </w:r>
-      <w:r>
-        <w:t xml:space="preserve"> </w:t>
-      </w:r>
-      <w:r>
-        <w:sym w:font="Symbol" w:char="F0B4"/>
-      </w:r>
-      <w:r>
-        <w:t xml:space="preserve"> </w:t>
-      </w:r>
-      <w:r>
-        <w:t>0.002544</w:t>
-      </w:r>
-      <w:r>
-        <w:t xml:space="preserve"> </w:t>
-      </w:r>
-      <w:r>
-        <w:t>MMBtu/</w:t>
-      </w:r>
-      <w:proofErr w:type="spellStart"/>
-      <w:r>
-        <w:t>hr</w:t>
-      </w:r>
-      <w:proofErr w:type="spellEnd"/>
-      <w:r>
-        <w:t>/HP</w:t>
-      </w:r>
-      <w:r>
-        <w:t xml:space="preserve"> </w:t>
-      </w:r>
-      <w:r>
-        <w:sym w:font="Symbol" w:char="F0B4"/>
-      </w:r>
-      <w:r>
-        <w:t xml:space="preserve"> </w:t>
-      </w:r>
-      <w:r>
-        <w:t>${EHR}</w:t>
-      </w:r>
-      <w:r>
-        <w:t xml:space="preserve">% </w:t>
-      </w:r>
-      <w:r>
-        <w:t xml:space="preserve"> </w:t>
-      </w:r>
-      <w:r>
-        <w:sym w:font="Symbol" w:char="F0B4"/>
-      </w:r>
-      <w:r>
-        <w:t xml:space="preserve"> </w:t>
-      </w:r>
-      <w:r>
-        <w:t>${OH}</w:t>
-      </w:r>
-      <w:r>
-        <w:t xml:space="preserve"> </w:t>
-      </w:r>
-      <w:proofErr w:type="spellStart"/>
-      <w:r>
-        <w:t>hrs</w:t>
-      </w:r>
-      <w:proofErr w:type="spellEnd"/>
-      <w:r>
-        <w:t>/</w:t>
-      </w:r>
-      <w:proofErr w:type="spellStart"/>
-      <w:r>
-        <w:t>yr</w:t>
-      </w:r>
-      <w:proofErr w:type="spellEnd"/>
+        <w:tab/>
+      </w:r>
+      <w:r>
+        <w:t>=</w:t>
+      </w:r>
+      <w:r>
+        <w:t xml:space="preserve"> </w:t>
+      </w:r>
+      <w:r>
+        <w:t>${NGS}</w:t>
+      </w:r>
+      <w:r>
+        <w:t xml:space="preserve"> </w:t>
+      </w:r>
+      <w:r>
+        <w:t>MMBtu/yr.</w:t>
+      </w:r>
     </w:p>
     <w:p>
       <w:pPr>
@@ -1156,22 +1146,19 @@
         <w:tab/>
       </w:r>
       <w:r>
-        <w:tab/>
-      </w:r>
-      <w:r>
-        <w:t>=</w:t>
-      </w:r>
-      <w:r>
-        <w:t xml:space="preserve"> </w:t>
-      </w:r>
-      <w:r>
-        <w:t>${NGS}</w:t>
-      </w:r>
-      <w:r>
-        <w:t xml:space="preserve"> </w:t>
-      </w:r>
-      <w:r>
-        <w:t>MMBtu/yr.</w:t>
+        <w:t xml:space="preserve">The annual cost savings, </w:t>
+      </w:r>
+      <w:r>
+        <w:t>A</w:t>
+      </w:r>
+      <w:r>
+        <w:t xml:space="preserve">CS, is </w:t>
+      </w:r>
+      <w:r>
+        <w:t>calculate as:</w:t>
+      </w:r>
+      <w:r>
+        <w:t xml:space="preserve"> </w:t>
       </w:r>
     </w:p>
     <w:p>
@@ -1185,16 +1172,34 @@
         <w:tab/>
       </w:r>
       <w:r>
-        <w:t xml:space="preserve">The annual cost savings, </w:t>
-      </w:r>
-      <w:r>
         <w:t>A</w:t>
       </w:r>
       <w:r>
-        <w:t xml:space="preserve">CS, is </w:t>
-      </w:r>
-      <w:r>
-        <w:t>calculate as:</w:t>
+        <w:t>CS</w:t>
+      </w:r>
+      <w:r>
+        <w:tab/>
+      </w:r>
+      <w:r>
+        <w:t xml:space="preserve">= </w:t>
+      </w:r>
+      <w:r>
+        <w:t>NG</w:t>
+      </w:r>
+      <w:r>
+        <w:t>S</w:t>
+      </w:r>
+      <w:r>
+        <w:t xml:space="preserve"> </w:t>
+      </w:r>
+      <w:r>
+        <w:sym w:font="Symbol" w:char="F0B4"/>
+      </w:r>
+      <w:r>
+        <w:t xml:space="preserve"> </w:t>
+      </w:r>
+      <w:r>
+        <w:t>Natural Gas Cost</w:t>
       </w:r>
       <w:r>
         <w:t xml:space="preserve"> </w:t>
@@ -1211,69 +1216,20 @@
         <w:tab/>
       </w:r>
       <w:r>
-        <w:t>A</w:t>
-      </w:r>
-      <w:r>
-        <w:t>CS</w:t>
-      </w:r>
-      <w:r>
         <w:tab/>
       </w:r>
       <w:r>
         <w:t xml:space="preserve">= </w:t>
       </w:r>
       <w:r>
-        <w:t>NG</w:t>
-      </w:r>
-      <w:r>
-        <w:t>S</w:t>
-      </w:r>
-      <w:r>
-        <w:t xml:space="preserve"> </w:t>
-      </w:r>
-      <w:r>
-        <w:sym w:font="Symbol" w:char="F0B4"/>
-      </w:r>
-      <w:r>
-        <w:t xml:space="preserve"> </w:t>
-      </w:r>
-      <w:r>
-        <w:t>Natural Gas Cost</w:t>
-      </w:r>
-      <w:r>
-        <w:t xml:space="preserve"> </w:t>
-      </w:r>
-    </w:p>
-    <w:p>
-      <w:pPr>
-        <w:pStyle w:val="BodyTextIndent"/>
-        <w:spacing w:line="360" w:lineRule="auto"/>
-        <w:ind w:firstLine="0"/>
-        <w:jc w:val="both"/>
-      </w:pPr>
-      <w:r>
-        <w:tab/>
-      </w:r>
-      <w:r>
-        <w:tab/>
-      </w:r>
-      <w:r>
-        <w:t xml:space="preserve">= </w:t>
-      </w:r>
-      <w:r>
         <w:t>${NGS}</w:t>
       </w:r>
       <w:r>
         <w:t xml:space="preserve"> </w:t>
       </w:r>
       <w:r>
-        <w:t>MMBtu/</w:t>
-      </w:r>
-      <w:proofErr w:type="spellStart"/>
-      <w:r>
-        <w:t>yr</w:t>
-      </w:r>
-      <w:proofErr w:type="spellEnd"/>
+        <w:t>MMBtu/yr</w:t>
+      </w:r>
       <w:r>
         <w:t xml:space="preserve"> </w:t>
       </w:r>
@@ -1602,21 +1558,7 @@
         <w:rPr>
           <w:color w:val="000000"/>
         </w:rPr>
-        <w:t xml:space="preserve">The below links are for implementation cost references. We do not endorse/recommend these brands or products. Furthermore, these products may or may not be suitable for the application. The client should contact a vendor(s) to conduct a detailed study of the process, </w:t>
-      </w:r>
-      <w:proofErr w:type="gramStart"/>
-      <w:r>
-        <w:rPr>
-          <w:color w:val="000000"/>
-        </w:rPr>
-        <w:t>in order to</w:t>
-      </w:r>
-      <w:proofErr w:type="gramEnd"/>
-      <w:r>
-        <w:rPr>
-          <w:color w:val="000000"/>
-        </w:rPr>
-        <w:t xml:space="preserve"> determine the best product for the recommended application. </w:t>
+        <w:t>The below links are for implementation cost references. We do not endorse/recommend these brands or products. Furthermore, these products may or may not be suitable for the application. The client should contact a vendor(s) to conduct a detailed study of the process, in order to determine the best product for the recommended application. </w:t>
       </w:r>
     </w:p>
     <w:p>

</xml_diff>